<commit_message>
Fixed requirements, added .doc file
</commit_message>
<xml_diff>
--- a/Requirements v2.docx
+++ b/Requirements v2.docx
@@ -186,15 +186,139 @@
         </w:numPr>
       </w:pPr>
       <w:r>
+        <w:t>Containers worden aangeleverd door carriers (</w:t>
+      </w:r>
+      <w:proofErr w:type="spellStart"/>
+      <w:r>
+        <w:t>AVG’s</w:t>
+      </w:r>
+      <w:proofErr w:type="spellEnd"/>
+      <w:r>
+        <w:t xml:space="preserve">). Deze carriers rijden altijd naar een bepaald gebied, waar de containers vervolgens opgehaald kunnen worden. In dit gebied kan slechts één voertuig rijden. Dat wil zeggen; de </w:t>
+      </w:r>
+      <w:proofErr w:type="spellStart"/>
+      <w:r>
+        <w:t>Stacking</w:t>
+      </w:r>
+      <w:proofErr w:type="spellEnd"/>
+      <w:r>
+        <w:t xml:space="preserve"> </w:t>
+      </w:r>
+      <w:proofErr w:type="spellStart"/>
+      <w:r>
+        <w:t>Crane</w:t>
+      </w:r>
+      <w:proofErr w:type="spellEnd"/>
+      <w:r>
+        <w:t xml:space="preserve"> rijd niet in het gebied en de carrier wel, óf de </w:t>
+      </w:r>
+      <w:proofErr w:type="spellStart"/>
+      <w:r>
+        <w:t>Stacking</w:t>
+      </w:r>
+      <w:proofErr w:type="spellEnd"/>
+      <w:r>
+        <w:t xml:space="preserve"> </w:t>
+      </w:r>
+      <w:proofErr w:type="spellStart"/>
+      <w:r>
+        <w:t>Crane</w:t>
+      </w:r>
+      <w:proofErr w:type="spellEnd"/>
+      <w:r>
+        <w:t xml:space="preserve"> rijd wel in het gebied en de carrier niet. Hiermee worden botsingen voorkomen.</w:t>
+      </w:r>
+    </w:p>
+    <w:p>
+      <w:pPr>
+        <w:pStyle w:val="Geenafstand"/>
+        <w:numPr>
+          <w:ilvl w:val="0"/>
+          <w:numId w:val="3"/>
+        </w:numPr>
+      </w:pPr>
+      <w:r>
+        <w:t xml:space="preserve">Containers hebben standaardmaten; namelijk: 20 </w:t>
+      </w:r>
+      <w:proofErr w:type="spellStart"/>
+      <w:r>
+        <w:t>foot</w:t>
+      </w:r>
+      <w:proofErr w:type="spellEnd"/>
+      <w:r>
+        <w:t xml:space="preserve">, 30 </w:t>
+      </w:r>
+      <w:proofErr w:type="spellStart"/>
+      <w:r>
+        <w:t>foot</w:t>
+      </w:r>
+      <w:proofErr w:type="spellEnd"/>
+      <w:r>
+        <w:t xml:space="preserve"> of 40 </w:t>
+      </w:r>
+      <w:proofErr w:type="spellStart"/>
+      <w:r>
+        <w:t>foot</w:t>
+      </w:r>
+      <w:proofErr w:type="spellEnd"/>
+      <w:r>
+        <w:t>.</w:t>
+      </w:r>
+    </w:p>
+    <w:p>
+      <w:pPr>
+        <w:pStyle w:val="Geenafstand"/>
+        <w:numPr>
+          <w:ilvl w:val="0"/>
+          <w:numId w:val="3"/>
+        </w:numPr>
+      </w:pPr>
+      <w:r>
         <w:t xml:space="preserve">De </w:t>
       </w:r>
       <w:proofErr w:type="spellStart"/>
       <w:r>
+        <w:t>Spreader</w:t>
+      </w:r>
+      <w:proofErr w:type="spellEnd"/>
+      <w:r>
+        <w:t xml:space="preserve"> van de </w:t>
+      </w:r>
+      <w:proofErr w:type="spellStart"/>
+      <w:r>
         <w:t>Stacking</w:t>
       </w:r>
       <w:proofErr w:type="spellEnd"/>
       <w:r>
-        <w:t xml:space="preserve"> Area heeft een bepaalde “laan”. Deze laan is in wezen een bepaalde rij waar de </w:t>
+        <w:t xml:space="preserve"> </w:t>
+      </w:r>
+      <w:proofErr w:type="spellStart"/>
+      <w:r>
+        <w:t>Crane</w:t>
+      </w:r>
+      <w:proofErr w:type="spellEnd"/>
+      <w:r>
+        <w:t xml:space="preserve"> schuift éérst uit tot een goede lengte, zakt vervolgens tot op goede hoogte en als de ingebouwde sensoren het juiste signaal geven, kunnen de </w:t>
+      </w:r>
+      <w:proofErr w:type="spellStart"/>
+      <w:r>
+        <w:t>twistlocks</w:t>
+      </w:r>
+      <w:proofErr w:type="spellEnd"/>
+      <w:r>
+        <w:t xml:space="preserve"> worden vastgezet. De container kan dan worden opgetild en vervolgens worden verplaatst.</w:t>
+      </w:r>
+    </w:p>
+    <w:p>
+      <w:pPr>
+        <w:pStyle w:val="Geenafstand"/>
+        <w:numPr>
+          <w:ilvl w:val="0"/>
+          <w:numId w:val="3"/>
+        </w:numPr>
+      </w:pPr>
+      <w:r>
+        <w:t xml:space="preserve">Wanneer er een storing is, wordt de noodrem geactiveerd. Dit gebeurt met mate, zodat de </w:t>
       </w:r>
       <w:proofErr w:type="spellStart"/>
       <w:r>
@@ -210,7 +334,19 @@
       </w:r>
       <w:proofErr w:type="spellEnd"/>
       <w:r>
-        <w:t xml:space="preserve"> altijd overheen kan bewegen. Aangezien de </w:t>
+        <w:t xml:space="preserve"> eerst word afgeremd.</w:t>
+      </w:r>
+    </w:p>
+    <w:p>
+      <w:pPr>
+        <w:pStyle w:val="Geenafstand"/>
+        <w:numPr>
+          <w:ilvl w:val="0"/>
+          <w:numId w:val="3"/>
+        </w:numPr>
+      </w:pPr>
+      <w:r>
+        <w:t xml:space="preserve">Kabeltrommel van de </w:t>
       </w:r>
       <w:proofErr w:type="spellStart"/>
       <w:r>
@@ -226,10 +362,47 @@
       </w:r>
       <w:proofErr w:type="spellEnd"/>
       <w:r>
+        <w:t xml:space="preserve"> draait altijd mee in twee richtingen. Dit moet worden bijgehouden om ongelukken te voorkomen</w:t>
+      </w:r>
+      <w:r>
+        <w:t xml:space="preserve"> (bijv</w:t>
+      </w:r>
+      <w:r>
+        <w:t>.</w:t>
+      </w:r>
+      <w:r>
+        <w:t xml:space="preserve"> ijsvorming).</w:t>
+      </w:r>
+    </w:p>
+    <w:p>
+      <w:pPr>
+        <w:pStyle w:val="Geenafstand"/>
+        <w:numPr>
+          <w:ilvl w:val="0"/>
+          <w:numId w:val="3"/>
+        </w:numPr>
+      </w:pPr>
+      <w:r>
+        <w:t>Eindschakelaars</w:t>
+      </w:r>
+      <w:r>
+        <w:t xml:space="preserve"> moeten aan het einde van de baan ervoor zorgen dat de </w:t>
+      </w:r>
+      <w:proofErr w:type="spellStart"/>
+      <w:r>
+        <w:t>Stacking</w:t>
+      </w:r>
+      <w:proofErr w:type="spellEnd"/>
+      <w:r>
         <w:t xml:space="preserve"> </w:t>
       </w:r>
-      <w:r>
-        <w:t>over maximaal 2 gestapeld containers kan bewegen, is deze laan gedefinieerd als een rij met gestapelde containers van maximaal 2 hoog.</w:t>
+      <w:proofErr w:type="spellStart"/>
+      <w:r>
+        <w:t>Crane</w:t>
+      </w:r>
+      <w:proofErr w:type="spellEnd"/>
+      <w:r>
+        <w:t xml:space="preserve"> niet verder rijd.</w:t>
       </w:r>
     </w:p>
     <w:p>
@@ -241,15 +414,39 @@
         </w:numPr>
       </w:pPr>
       <w:r>
-        <w:t>Containers worden aangeleverd door carriers (</w:t>
-      </w:r>
-      <w:proofErr w:type="spellStart"/>
-      <w:r>
-        <w:t>AVG’s</w:t>
-      </w:r>
-      <w:proofErr w:type="spellEnd"/>
-      <w:r>
-        <w:t xml:space="preserve">). Deze carriers rijden altijd naar een bepaald gebied, waar de containers vervolgens opgehaald kunnen worden. In dit gebied kan slechts één voertuig rijden. Dat wil zeggen; de </w:t>
+        <w:t xml:space="preserve">Wanneer de </w:t>
+      </w:r>
+      <w:proofErr w:type="spellStart"/>
+      <w:r>
+        <w:t>Spreader</w:t>
+      </w:r>
+      <w:proofErr w:type="spellEnd"/>
+      <w:r>
+        <w:t xml:space="preserve"> te ver kan zakken, mogen we ervan uitgaan dat de opgegeven containermaat niet correct is. Hierover moet een foutmelding komen. </w:t>
+      </w:r>
+    </w:p>
+    <w:p>
+      <w:pPr>
+        <w:pStyle w:val="Geenafstand"/>
+        <w:numPr>
+          <w:ilvl w:val="0"/>
+          <w:numId w:val="3"/>
+        </w:numPr>
+      </w:pPr>
+      <w:r>
+        <w:t>Er moet een noodstop worden ingebouwd, welke na indrukken ervoor zorgt dat de noodrem wordt geactiveerd.</w:t>
+      </w:r>
+    </w:p>
+    <w:p>
+      <w:pPr>
+        <w:pStyle w:val="Geenafstand"/>
+        <w:numPr>
+          <w:ilvl w:val="0"/>
+          <w:numId w:val="3"/>
+        </w:numPr>
+      </w:pPr>
+      <w:r>
+        <w:t xml:space="preserve">De </w:t>
       </w:r>
       <w:proofErr w:type="spellStart"/>
       <w:r>
@@ -265,7 +462,19 @@
       </w:r>
       <w:proofErr w:type="spellEnd"/>
       <w:r>
-        <w:t xml:space="preserve"> rijd niet in het gebied en de carrier wel, óf de </w:t>
+        <w:t xml:space="preserve"> kan in drie richtingen bewegen; over de laan (x-as), de container kan van links naar rechts (y-as) en de container kan omhoog en omlaag (z-as).</w:t>
+      </w:r>
+    </w:p>
+    <w:p>
+      <w:pPr>
+        <w:pStyle w:val="Geenafstand"/>
+        <w:numPr>
+          <w:ilvl w:val="0"/>
+          <w:numId w:val="3"/>
+        </w:numPr>
+      </w:pPr>
+      <w:r>
+        <w:t xml:space="preserve">De </w:t>
       </w:r>
       <w:proofErr w:type="spellStart"/>
       <w:r>
@@ -281,244 +490,14 @@
       </w:r>
       <w:proofErr w:type="spellEnd"/>
       <w:r>
-        <w:t xml:space="preserve"> rijd wel in het gebied en de carrier niet. Hiermee worden botsingen voorkomen.</w:t>
+        <w:t xml:space="preserve"> heeft een maximumsnelheid van 4 m/s.</w:t>
       </w:r>
     </w:p>
     <w:p>
       <w:pPr>
         <w:pStyle w:val="Geenafstand"/>
-        <w:numPr>
-          <w:ilvl w:val="0"/>
-          <w:numId w:val="3"/>
-        </w:numPr>
-      </w:pPr>
-      <w:r>
-        <w:t xml:space="preserve">Containers hebben standaardmaten; namelijk: 20 </w:t>
-      </w:r>
-      <w:proofErr w:type="spellStart"/>
-      <w:r>
-        <w:t>foot</w:t>
-      </w:r>
-      <w:proofErr w:type="spellEnd"/>
-      <w:r>
-        <w:t xml:space="preserve">, 30 </w:t>
-      </w:r>
-      <w:proofErr w:type="spellStart"/>
-      <w:r>
-        <w:t>foot</w:t>
-      </w:r>
-      <w:proofErr w:type="spellEnd"/>
-      <w:r>
-        <w:t xml:space="preserve"> of 40 </w:t>
-      </w:r>
-      <w:proofErr w:type="spellStart"/>
-      <w:r>
-        <w:t>foot</w:t>
-      </w:r>
-      <w:proofErr w:type="spellEnd"/>
-      <w:r>
-        <w:t>.</w:t>
-      </w:r>
-    </w:p>
-    <w:p>
-      <w:pPr>
-        <w:pStyle w:val="Geenafstand"/>
-        <w:numPr>
-          <w:ilvl w:val="0"/>
-          <w:numId w:val="3"/>
-        </w:numPr>
-      </w:pPr>
-      <w:r>
-        <w:t xml:space="preserve">De </w:t>
-      </w:r>
-      <w:proofErr w:type="spellStart"/>
-      <w:r>
-        <w:t>Spreader</w:t>
-      </w:r>
-      <w:proofErr w:type="spellEnd"/>
-      <w:r>
-        <w:t xml:space="preserve"> van de </w:t>
-      </w:r>
-      <w:proofErr w:type="spellStart"/>
-      <w:r>
-        <w:t>Stacking</w:t>
-      </w:r>
-      <w:proofErr w:type="spellEnd"/>
-      <w:r>
-        <w:t xml:space="preserve"> </w:t>
-      </w:r>
-      <w:proofErr w:type="spellStart"/>
-      <w:r>
-        <w:t>Crane</w:t>
-      </w:r>
-      <w:proofErr w:type="spellEnd"/>
-      <w:r>
-        <w:t xml:space="preserve"> schuift éérst uit tot een goede lengte, zakt vervolgens tot op goede hoogte en als de ingebouwde sensoren het juiste signaal geven, kunnen de </w:t>
-      </w:r>
-      <w:proofErr w:type="spellStart"/>
-      <w:r>
-        <w:t>twistlocks</w:t>
-      </w:r>
-      <w:proofErr w:type="spellEnd"/>
-      <w:r>
-        <w:t xml:space="preserve"> worden vastgezet. De container kan dan worden opgetild en vervolgens worden verplaatst.</w:t>
-      </w:r>
-    </w:p>
-    <w:p>
-      <w:pPr>
-        <w:pStyle w:val="Geenafstand"/>
-        <w:numPr>
-          <w:ilvl w:val="0"/>
-          <w:numId w:val="3"/>
-        </w:numPr>
-      </w:pPr>
-      <w:r>
-        <w:t xml:space="preserve">Wanneer er een storing is, wordt de noodrem geactiveerd. Dit gebeurt met mate, zodat de </w:t>
-      </w:r>
-      <w:proofErr w:type="spellStart"/>
-      <w:r>
-        <w:t>Stacking</w:t>
-      </w:r>
-      <w:proofErr w:type="spellEnd"/>
-      <w:r>
-        <w:t xml:space="preserve"> </w:t>
-      </w:r>
-      <w:proofErr w:type="spellStart"/>
-      <w:r>
-        <w:t>Crane</w:t>
-      </w:r>
-      <w:proofErr w:type="spellEnd"/>
-      <w:r>
-        <w:t xml:space="preserve"> eerst word afgeremd.</w:t>
-      </w:r>
-    </w:p>
-    <w:p>
-      <w:pPr>
-        <w:pStyle w:val="Geenafstand"/>
-        <w:numPr>
-          <w:ilvl w:val="0"/>
-          <w:numId w:val="3"/>
-        </w:numPr>
-      </w:pPr>
-      <w:r>
-        <w:t xml:space="preserve">Kabeltrommel van de </w:t>
-      </w:r>
-      <w:proofErr w:type="spellStart"/>
-      <w:r>
-        <w:t>Stacking</w:t>
-      </w:r>
-      <w:proofErr w:type="spellEnd"/>
-      <w:r>
-        <w:t xml:space="preserve"> </w:t>
-      </w:r>
-      <w:proofErr w:type="spellStart"/>
-      <w:r>
-        <w:t>Crane</w:t>
-      </w:r>
-      <w:proofErr w:type="spellEnd"/>
-      <w:r>
-        <w:t xml:space="preserve"> draait altijd mee in twee richtingen. Dit moet worden bijgehouden om ongelukken te voorkomen</w:t>
-      </w:r>
-      <w:r>
-        <w:t xml:space="preserve"> (bijv</w:t>
-      </w:r>
-      <w:r>
-        <w:t>.</w:t>
-      </w:r>
-      <w:r>
-        <w:t xml:space="preserve"> ijsvorming).</w:t>
-      </w:r>
-    </w:p>
-    <w:p>
-      <w:pPr>
-        <w:pStyle w:val="Geenafstand"/>
-        <w:numPr>
-          <w:ilvl w:val="0"/>
-          <w:numId w:val="3"/>
-        </w:numPr>
-      </w:pPr>
-      <w:r>
-        <w:t>Eindschakelaars</w:t>
-      </w:r>
-      <w:r>
-        <w:t xml:space="preserve"> moeten aan het einde van de baan ervoor zorgen dat de </w:t>
-      </w:r>
-      <w:proofErr w:type="spellStart"/>
-      <w:r>
-        <w:t>Stacking</w:t>
-      </w:r>
-      <w:proofErr w:type="spellEnd"/>
-      <w:r>
-        <w:t xml:space="preserve"> </w:t>
-      </w:r>
-      <w:proofErr w:type="spellStart"/>
-      <w:r>
-        <w:t>Crane</w:t>
-      </w:r>
-      <w:proofErr w:type="spellEnd"/>
-      <w:r>
-        <w:t xml:space="preserve"> niet verder rijd.</w:t>
-      </w:r>
-    </w:p>
-    <w:p>
-      <w:pPr>
-        <w:pStyle w:val="Geenafstand"/>
-        <w:numPr>
-          <w:ilvl w:val="0"/>
-          <w:numId w:val="3"/>
-        </w:numPr>
-      </w:pPr>
-      <w:r>
-        <w:t xml:space="preserve">Wanneer de </w:t>
-      </w:r>
-      <w:proofErr w:type="spellStart"/>
-      <w:r>
-        <w:t>Spreader</w:t>
-      </w:r>
-      <w:proofErr w:type="spellEnd"/>
-      <w:r>
-        <w:t xml:space="preserve"> te ver kan zakken, mogen we ervan uitgaan dat de opgegeven containermaat niet correct is. Hierover moet een foutmelding komen. </w:t>
-      </w:r>
-    </w:p>
-    <w:p>
-      <w:pPr>
-        <w:pStyle w:val="Geenafstand"/>
-        <w:numPr>
-          <w:ilvl w:val="0"/>
-          <w:numId w:val="3"/>
-        </w:numPr>
-      </w:pPr>
-      <w:r>
-        <w:t>Er moet een noodstop worden ingebouwd, welke na indrukken ervoor zorgt dat de noodrem wordt geactiveerd.</w:t>
-      </w:r>
-    </w:p>
-    <w:p>
-      <w:pPr>
-        <w:pStyle w:val="Geenafstand"/>
-        <w:numPr>
-          <w:ilvl w:val="0"/>
-          <w:numId w:val="3"/>
-        </w:numPr>
-      </w:pPr>
-      <w:r>
-        <w:t xml:space="preserve">De </w:t>
-      </w:r>
-      <w:proofErr w:type="spellStart"/>
-      <w:r>
-        <w:t>Stacking</w:t>
-      </w:r>
-      <w:proofErr w:type="spellEnd"/>
-      <w:r>
-        <w:t xml:space="preserve"> </w:t>
-      </w:r>
-      <w:proofErr w:type="spellStart"/>
-      <w:r>
-        <w:t>Crane</w:t>
-      </w:r>
-      <w:proofErr w:type="spellEnd"/>
-      <w:r>
-        <w:t xml:space="preserve"> kan in drie richtingen bewegen; over de laan (x-as), de container kan van links naar rechts (y-as) en de container kan omhoog en omlaag (z-as).</w:t>
-      </w:r>
+        <w:ind w:left="360"/>
+      </w:pPr>
     </w:p>
     <w:p>
       <w:pPr>
@@ -557,19 +536,86 @@
       </w:r>
       <w:proofErr w:type="spellEnd"/>
       <w:r>
-        <w:t xml:space="preserve"> zijn hetzelfde als die van </w:t>
-      </w:r>
-      <w:proofErr w:type="spellStart"/>
-      <w:r>
-        <w:t>Assingment</w:t>
-      </w:r>
-      <w:proofErr w:type="spellEnd"/>
-      <w:r>
-        <w:t xml:space="preserve"> 3. We voegen alleen nog get- en putfuncties toe.</w:t>
-      </w:r>
-      <w:bookmarkStart w:id="0" w:name="_GoBack"/>
-      <w:bookmarkEnd w:id="0"/>
-    </w:p>
+        <w:t xml:space="preserve"> uit </w:t>
+      </w:r>
+      <w:proofErr w:type="spellStart"/>
+      <w:r>
+        <w:t>assingment</w:t>
+      </w:r>
+      <w:proofErr w:type="spellEnd"/>
+      <w:r>
+        <w:t xml:space="preserve"> 3 worden overgenomen. Enkele </w:t>
+      </w:r>
+      <w:proofErr w:type="spellStart"/>
+      <w:r>
+        <w:t>requirements</w:t>
+      </w:r>
+      <w:proofErr w:type="spellEnd"/>
+      <w:r>
+        <w:t xml:space="preserve"> worden </w:t>
+      </w:r>
+      <w:proofErr w:type="spellStart"/>
+      <w:r>
+        <w:t>toevegoegd</w:t>
+      </w:r>
+      <w:proofErr w:type="spellEnd"/>
+      <w:r>
+        <w:t>;</w:t>
+      </w:r>
+    </w:p>
+    <w:p>
+      <w:pPr>
+        <w:pStyle w:val="Geenafstand"/>
+        <w:numPr>
+          <w:ilvl w:val="0"/>
+          <w:numId w:val="3"/>
+        </w:numPr>
+      </w:pPr>
+      <w:r>
+        <w:t xml:space="preserve">De </w:t>
+      </w:r>
+      <w:proofErr w:type="spellStart"/>
+      <w:r>
+        <w:t>Stacking</w:t>
+      </w:r>
+      <w:proofErr w:type="spellEnd"/>
+      <w:r>
+        <w:t xml:space="preserve"> Area heeft een bepaalde “laan”. Deze laan is in wezen een bepaalde rij waar de </w:t>
+      </w:r>
+      <w:proofErr w:type="spellStart"/>
+      <w:r>
+        <w:t>Stacking</w:t>
+      </w:r>
+      <w:proofErr w:type="spellEnd"/>
+      <w:r>
+        <w:t xml:space="preserve"> </w:t>
+      </w:r>
+      <w:proofErr w:type="spellStart"/>
+      <w:r>
+        <w:t>Crane</w:t>
+      </w:r>
+      <w:proofErr w:type="spellEnd"/>
+      <w:r>
+        <w:t xml:space="preserve"> altijd overheen kan bewegen. Aangezien de </w:t>
+      </w:r>
+      <w:proofErr w:type="spellStart"/>
+      <w:r>
+        <w:t>Stacking</w:t>
+      </w:r>
+      <w:proofErr w:type="spellEnd"/>
+      <w:r>
+        <w:t xml:space="preserve"> </w:t>
+      </w:r>
+      <w:proofErr w:type="spellStart"/>
+      <w:r>
+        <w:t>Crane</w:t>
+      </w:r>
+      <w:proofErr w:type="spellEnd"/>
+      <w:r>
+        <w:t xml:space="preserve"> over maximaal 2 gestapeld containers kan bewegen, is deze laan gedefinieerd als een rij met gestapelde containers van maximaal 2 hoog.</w:t>
+      </w:r>
+    </w:p>
+    <w:p/>
     <w:p>
       <w:pPr>
         <w:pStyle w:val="Kop2"/>
@@ -611,6 +657,24 @@
         </w:rPr>
       </w:pPr>
       <w:r>
+        <w:rPr>
+          <w:b/>
+        </w:rPr>
+        <w:t>Controleer of de kabeltrommel meedraait.</w:t>
+      </w:r>
+    </w:p>
+    <w:p>
+      <w:pPr>
+        <w:pStyle w:val="Lijstalinea"/>
+        <w:numPr>
+          <w:ilvl w:val="0"/>
+          <w:numId w:val="5"/>
+        </w:numPr>
+        <w:rPr>
+          <w:b/>
+        </w:rPr>
+      </w:pPr>
+      <w:r>
         <w:t xml:space="preserve">De </w:t>
       </w:r>
       <w:proofErr w:type="spellStart"/>
@@ -806,6 +870,26 @@
         </w:rPr>
         <w:t>:</w:t>
       </w:r>
+    </w:p>
+    <w:p>
+      <w:pPr>
+        <w:pStyle w:val="Lijstalinea"/>
+        <w:numPr>
+          <w:ilvl w:val="0"/>
+          <w:numId w:val="4"/>
+        </w:numPr>
+        <w:rPr>
+          <w:b/>
+        </w:rPr>
+      </w:pPr>
+      <w:r>
+        <w:rPr>
+          <w:b/>
+        </w:rPr>
+        <w:t>Controleer of de kabeltrommel meedraait.</w:t>
+      </w:r>
+      <w:bookmarkStart w:id="0" w:name="_GoBack"/>
+      <w:bookmarkEnd w:id="0"/>
     </w:p>
     <w:p>
       <w:pPr>

</xml_diff>